<commit_message>
รวม uc description 1.3
</commit_message>
<xml_diff>
--- a/แผนภาพ/แผนภาพ Use case Description/มอดูล บริการ/V1.1.1 [2021-07-13] UC Description มอดูลบริการ.docx
+++ b/แผนภาพ/แผนภาพ Use case Description/มอดูล บริการ/V1.1.1 [2021-07-13] UC Description มอดูลบริการ.docx
@@ -187,7 +187,7 @@
                 <w:color w:val="000000"/>
                 <w:cs/>
               </w:rPr>
-              <w:t>ปานกลาง</w:t>
+              <w:t>มาก</w:t>
             </w:r>
           </w:p>
         </w:tc>
@@ -1154,7 +1154,7 @@
                 <w:color w:val="000000"/>
                 <w:cs/>
               </w:rPr>
-              <w:t>ปานกลาง</w:t>
+              <w:t>มาก</w:t>
             </w:r>
           </w:p>
         </w:tc>
@@ -1984,7 +1984,7 @@
     </w:p>
     <w:tbl>
       <w:tblPr>
-        <w:tblpPr w:leftFromText="180" w:rightFromText="180" w:vertAnchor="page" w:horzAnchor="margin" w:tblpY="2557"/>
+        <w:tblpPr w:leftFromText="180" w:rightFromText="180" w:vertAnchor="page" w:horzAnchor="margin" w:tblpY="2116"/>
         <w:tblW w:w="9081" w:type="dxa"/>
         <w:tblCellMar>
           <w:top w:w="15" w:type="dxa"/>
@@ -1995,17 +1995,17 @@
         <w:tblLook w:val="04A0" w:firstRow="1" w:lastRow="0" w:firstColumn="1" w:lastColumn="0" w:noHBand="0" w:noVBand="1"/>
       </w:tblPr>
       <w:tblGrid>
-        <w:gridCol w:w="2917"/>
-        <w:gridCol w:w="2901"/>
-        <w:gridCol w:w="3263"/>
+        <w:gridCol w:w="2657"/>
+        <w:gridCol w:w="2849"/>
+        <w:gridCol w:w="3575"/>
       </w:tblGrid>
       <w:tr>
         <w:trPr>
-          <w:trHeight w:val="890"/>
+          <w:trHeight w:val="350"/>
         </w:trPr>
         <w:tc>
           <w:tcPr>
-            <w:tcW w:w="2663" w:type="dxa"/>
+            <w:tcW w:w="2659" w:type="dxa"/>
             <w:tcBorders>
               <w:top w:val="single" w:sz="4" w:space="0" w:color="000000"/>
               <w:left w:val="single" w:sz="4" w:space="0" w:color="000000"/>
@@ -2022,6 +2022,7 @@
           </w:tcPr>
           <w:p>
             <w:pPr>
+              <w:ind w:firstLine="0"/>
               <w:rPr>
                 <w:rFonts w:eastAsia="Times New Roman"/>
                 <w:cs/>
@@ -2073,7 +2074,7 @@
         </w:tc>
         <w:tc>
           <w:tcPr>
-            <w:tcW w:w="3002" w:type="dxa"/>
+            <w:tcW w:w="2914" w:type="dxa"/>
             <w:tcBorders>
               <w:top w:val="single" w:sz="4" w:space="0" w:color="000000"/>
               <w:left w:val="single" w:sz="4" w:space="0" w:color="000000"/>
@@ -2090,8 +2091,9 @@
           </w:tcPr>
           <w:p>
             <w:pPr>
-              <w:rPr>
-                <w:rFonts w:eastAsia="Times New Roman"/>
+              <w:ind w:firstLine="0"/>
+              <w:rPr>
+                <w:rFonts w:eastAsia="Times New Roman" w:hint="cs"/>
               </w:rPr>
             </w:pPr>
             <w:r>
@@ -2107,13 +2109,20 @@
               <w:rPr>
                 <w:rFonts w:eastAsia="Times New Roman"/>
               </w:rPr>
-              <w:t xml:space="preserve"> Uc.1.2</w:t>
-            </w:r>
-          </w:p>
-        </w:tc>
-        <w:tc>
-          <w:tcPr>
-            <w:tcW w:w="3416" w:type="dxa"/>
+              <w:t xml:space="preserve"> Uc.1.</w:t>
+            </w:r>
+            <w:r>
+              <w:rPr>
+                <w:rFonts w:eastAsia="Times New Roman" w:hint="cs"/>
+                <w:cs/>
+              </w:rPr>
+              <w:t>3</w:t>
+            </w:r>
+          </w:p>
+        </w:tc>
+        <w:tc>
+          <w:tcPr>
+            <w:tcW w:w="3508" w:type="dxa"/>
             <w:tcBorders>
               <w:top w:val="single" w:sz="4" w:space="0" w:color="000000"/>
               <w:left w:val="single" w:sz="4" w:space="0" w:color="000000"/>
@@ -2130,6 +2139,7 @@
           </w:tcPr>
           <w:p>
             <w:pPr>
+              <w:ind w:firstLine="0"/>
               <w:rPr>
                 <w:rFonts w:eastAsia="Times New Roman"/>
                 <w:cs/>
@@ -2166,7 +2176,7 @@
         </w:trPr>
         <w:tc>
           <w:tcPr>
-            <w:tcW w:w="5665" w:type="dxa"/>
+            <w:tcW w:w="5573" w:type="dxa"/>
             <w:gridSpan w:val="2"/>
             <w:tcBorders>
               <w:top w:val="single" w:sz="4" w:space="0" w:color="000000"/>
@@ -2184,6 +2194,7 @@
           </w:tcPr>
           <w:p>
             <w:pPr>
+              <w:ind w:firstLine="0"/>
               <w:rPr>
                 <w:rFonts w:eastAsia="Times New Roman"/>
               </w:rPr>
@@ -2213,7 +2224,7 @@
         </w:tc>
         <w:tc>
           <w:tcPr>
-            <w:tcW w:w="3416" w:type="dxa"/>
+            <w:tcW w:w="3508" w:type="dxa"/>
             <w:tcBorders>
               <w:top w:val="single" w:sz="4" w:space="0" w:color="000000"/>
               <w:left w:val="single" w:sz="4" w:space="0" w:color="000000"/>
@@ -2230,6 +2241,7 @@
           </w:tcPr>
           <w:p>
             <w:pPr>
+              <w:ind w:firstLine="0"/>
               <w:rPr>
                 <w:rFonts w:eastAsia="Times New Roman"/>
                 <w:cs/>
@@ -2286,6 +2298,7 @@
           </w:tcPr>
           <w:p>
             <w:pPr>
+              <w:ind w:firstLine="0"/>
               <w:rPr>
                 <w:rFonts w:eastAsia="Times New Roman"/>
                 <w:cs/>
@@ -2352,6 +2365,7 @@
           </w:tcPr>
           <w:p>
             <w:pPr>
+              <w:ind w:firstLine="0"/>
               <w:jc w:val="thaiDistribute"/>
               <w:rPr>
                 <w:rFonts w:eastAsia="Times New Roman"/>
@@ -2471,6 +2485,7 @@
           </w:tcPr>
           <w:p>
             <w:pPr>
+              <w:ind w:firstLine="0"/>
               <w:rPr>
                 <w:rFonts w:eastAsia="Times New Roman"/>
               </w:rPr>
@@ -2515,6 +2530,7 @@
           </w:p>
           <w:p>
             <w:pPr>
+              <w:ind w:firstLine="0"/>
               <w:rPr>
                 <w:rFonts w:eastAsia="Times New Roman"/>
               </w:rPr>
@@ -2550,7 +2566,7 @@
         </w:trPr>
         <w:tc>
           <w:tcPr>
-            <w:tcW w:w="2663" w:type="dxa"/>
+            <w:tcW w:w="2659" w:type="dxa"/>
             <w:tcBorders>
               <w:top w:val="single" w:sz="4" w:space="0" w:color="000000"/>
               <w:left w:val="single" w:sz="4" w:space="0" w:color="000000"/>
@@ -2567,6 +2583,7 @@
           </w:tcPr>
           <w:p>
             <w:pPr>
+              <w:ind w:firstLine="0"/>
               <w:rPr>
                 <w:rFonts w:eastAsia="Times New Roman"/>
               </w:rPr>
@@ -2584,7 +2601,7 @@
         </w:tc>
         <w:tc>
           <w:tcPr>
-            <w:tcW w:w="6418" w:type="dxa"/>
+            <w:tcW w:w="6422" w:type="dxa"/>
             <w:gridSpan w:val="2"/>
             <w:tcBorders>
               <w:top w:val="single" w:sz="4" w:space="0" w:color="000000"/>
@@ -2602,6 +2619,7 @@
           </w:tcPr>
           <w:p>
             <w:pPr>
+              <w:ind w:firstLine="0"/>
               <w:rPr>
                 <w:rFonts w:eastAsia="Times New Roman"/>
               </w:rPr>
@@ -2621,7 +2639,7 @@
         </w:trPr>
         <w:tc>
           <w:tcPr>
-            <w:tcW w:w="2663" w:type="dxa"/>
+            <w:tcW w:w="2659" w:type="dxa"/>
             <w:tcBorders>
               <w:top w:val="single" w:sz="4" w:space="0" w:color="000000"/>
               <w:left w:val="single" w:sz="4" w:space="0" w:color="000000"/>
@@ -2638,6 +2656,7 @@
           </w:tcPr>
           <w:p>
             <w:pPr>
+              <w:ind w:firstLine="0"/>
               <w:rPr>
                 <w:rFonts w:eastAsia="Times New Roman"/>
               </w:rPr>
@@ -2655,7 +2674,7 @@
         </w:tc>
         <w:tc>
           <w:tcPr>
-            <w:tcW w:w="6418" w:type="dxa"/>
+            <w:tcW w:w="6422" w:type="dxa"/>
             <w:gridSpan w:val="2"/>
             <w:tcBorders>
               <w:top w:val="single" w:sz="4" w:space="0" w:color="000000"/>
@@ -2673,6 +2692,7 @@
           </w:tcPr>
           <w:p>
             <w:pPr>
+              <w:ind w:firstLine="0"/>
               <w:rPr>
                 <w:rFonts w:eastAsia="Times New Roman"/>
                 <w:cs/>
@@ -2700,7 +2720,7 @@
         </w:trPr>
         <w:tc>
           <w:tcPr>
-            <w:tcW w:w="2663" w:type="dxa"/>
+            <w:tcW w:w="2659" w:type="dxa"/>
             <w:tcBorders>
               <w:top w:val="single" w:sz="4" w:space="0" w:color="000000"/>
               <w:left w:val="single" w:sz="4" w:space="0" w:color="000000"/>
@@ -2716,6 +2736,7 @@
           </w:tcPr>
           <w:p>
             <w:pPr>
+              <w:ind w:firstLine="0"/>
               <w:rPr>
                 <w:rFonts w:eastAsia="Times New Roman"/>
                 <w:b/>
@@ -2764,7 +2785,7 @@
         </w:tc>
         <w:tc>
           <w:tcPr>
-            <w:tcW w:w="3002" w:type="dxa"/>
+            <w:tcW w:w="2914" w:type="dxa"/>
             <w:tcBorders>
               <w:top w:val="single" w:sz="4" w:space="0" w:color="000000"/>
               <w:left w:val="single" w:sz="4" w:space="0" w:color="000000"/>
@@ -2780,6 +2801,7 @@
           </w:tcPr>
           <w:p>
             <w:pPr>
+              <w:ind w:firstLine="0"/>
               <w:jc w:val="center"/>
               <w:rPr>
                 <w:rFonts w:eastAsia="Times New Roman"/>
@@ -2801,7 +2823,7 @@
         </w:tc>
         <w:tc>
           <w:tcPr>
-            <w:tcW w:w="3416" w:type="dxa"/>
+            <w:tcW w:w="3508" w:type="dxa"/>
             <w:tcBorders>
               <w:top w:val="single" w:sz="4" w:space="0" w:color="000000"/>
               <w:left w:val="single" w:sz="4" w:space="0" w:color="000000"/>
@@ -2811,6 +2833,7 @@
           </w:tcPr>
           <w:p>
             <w:pPr>
+              <w:ind w:firstLine="0"/>
               <w:jc w:val="center"/>
               <w:rPr>
                 <w:rFonts w:eastAsia="Times New Roman"/>
@@ -2836,7 +2859,7 @@
         </w:trPr>
         <w:tc>
           <w:tcPr>
-            <w:tcW w:w="2663" w:type="dxa"/>
+            <w:tcW w:w="2659" w:type="dxa"/>
             <w:tcBorders>
               <w:top w:val="single" w:sz="4" w:space="0" w:color="000000"/>
               <w:left w:val="single" w:sz="4" w:space="0" w:color="000000"/>
@@ -2863,7 +2886,7 @@
         </w:tc>
         <w:tc>
           <w:tcPr>
-            <w:tcW w:w="3002" w:type="dxa"/>
+            <w:tcW w:w="2914" w:type="dxa"/>
             <w:tcBorders>
               <w:top w:val="single" w:sz="4" w:space="0" w:color="000000"/>
               <w:left w:val="single" w:sz="4" w:space="0" w:color="000000"/>
@@ -2879,6 +2902,7 @@
           </w:tcPr>
           <w:p>
             <w:pPr>
+              <w:ind w:firstLine="0"/>
               <w:jc w:val="thaiDistribute"/>
               <w:rPr>
                 <w:rFonts w:eastAsia="Times New Roman"/>
@@ -2909,7 +2933,7 @@
         </w:tc>
         <w:tc>
           <w:tcPr>
-            <w:tcW w:w="3416" w:type="dxa"/>
+            <w:tcW w:w="3508" w:type="dxa"/>
             <w:tcBorders>
               <w:top w:val="single" w:sz="4" w:space="0" w:color="000000"/>
               <w:left w:val="single" w:sz="4" w:space="0" w:color="000000"/>
@@ -2933,6 +2957,7 @@
           </w:p>
           <w:p>
             <w:pPr>
+              <w:ind w:firstLine="0"/>
               <w:rPr>
                 <w:rFonts w:eastAsia="Times New Roman"/>
                 <w:cs/>
@@ -2960,7 +2985,7 @@
         </w:trPr>
         <w:tc>
           <w:tcPr>
-            <w:tcW w:w="2663" w:type="dxa"/>
+            <w:tcW w:w="2659" w:type="dxa"/>
             <w:tcBorders>
               <w:top w:val="single" w:sz="4" w:space="0" w:color="000000"/>
               <w:left w:val="single" w:sz="4" w:space="0" w:color="000000"/>
@@ -2976,6 +3001,7 @@
           </w:tcPr>
           <w:p>
             <w:pPr>
+              <w:ind w:firstLine="0"/>
               <w:rPr>
                 <w:rFonts w:eastAsia="Times New Roman"/>
                 <w:b/>
@@ -3016,7 +3042,7 @@
         </w:tc>
         <w:tc>
           <w:tcPr>
-            <w:tcW w:w="6418" w:type="dxa"/>
+            <w:tcW w:w="6422" w:type="dxa"/>
             <w:gridSpan w:val="2"/>
             <w:tcBorders>
               <w:top w:val="single" w:sz="4" w:space="0" w:color="000000"/>
@@ -3033,6 +3059,7 @@
           </w:tcPr>
           <w:p>
             <w:pPr>
+              <w:ind w:firstLine="0"/>
               <w:rPr>
                 <w:rFonts w:eastAsia="Times New Roman"/>
                 <w:b/>
@@ -3058,6 +3085,9 @@
           <w:tab w:val="left" w:pos="180"/>
         </w:tabs>
         <w:ind w:firstLine="0"/>
+        <w:rPr>
+          <w:rFonts w:hint="cs"/>
+        </w:rPr>
       </w:pPr>
     </w:p>
     <w:p>

</xml_diff>